<commit_message>
aggiornamento tabella cockburn uc03
</commit_message>
<xml_diff>
--- a/Documentazione/TabelleCockburn/prenotazioneVisita (UC#03).docx
+++ b/Documentazione/TabelleCockburn/prenotazioneVisita (UC#03).docx
@@ -4,7 +4,6 @@
   <w:body>
     <w:tbl>
       <w:tblPr>
-        <w:tblpPr w:leftFromText="141" w:rightFromText="141" w:vertAnchor="page" w:horzAnchor="margin" w:tblpY="1165"/>
         <w:tblW w:w="9925" w:type="dxa"/>
         <w:tblCellMar>
           <w:left w:w="0" w:type="dxa"/>
@@ -14,9 +13,9 @@
       </w:tblPr>
       <w:tblGrid>
         <w:gridCol w:w="1755"/>
-        <w:gridCol w:w="945"/>
-        <w:gridCol w:w="3459"/>
-        <w:gridCol w:w="3766"/>
+        <w:gridCol w:w="1263"/>
+        <w:gridCol w:w="3253"/>
+        <w:gridCol w:w="3654"/>
       </w:tblGrid>
       <w:tr>
         <w:trPr>
@@ -728,7 +727,7 @@
             </w:r>
             <w:proofErr w:type="spellStart"/>
             <w:r>
-              <w:t>HouseVisit</w:t>
+              <w:t>HouseVisitDeactivated</w:t>
             </w:r>
             <w:proofErr w:type="spellEnd"/>
             <w:r>
@@ -743,7 +742,15 @@
             </w:r>
             <w:proofErr w:type="spellEnd"/>
             <w:r>
-              <w:t xml:space="preserve"> per la prenotazione</w:t>
+              <w:t xml:space="preserve"> per la prenotazione con il bottone “</w:t>
+            </w:r>
+            <w:proofErr w:type="spellStart"/>
+            <w:r>
+              <w:t>Confirm</w:t>
+            </w:r>
+            <w:proofErr w:type="spellEnd"/>
+            <w:r>
+              <w:t>” non attivato</w:t>
             </w:r>
             <w:r>
               <w:t>.</w:t>
@@ -833,18 +840,7 @@
               <w:t xml:space="preserve">Inserisce </w:t>
             </w:r>
             <w:r>
-              <w:t>il giorno e l’ora in cui vorrebbe che avvenisse la visita e clicca “</w:t>
-            </w:r>
-            <w:proofErr w:type="spellStart"/>
-            <w:r>
-              <w:t>Confirm</w:t>
-            </w:r>
-            <w:proofErr w:type="spellEnd"/>
-            <w:r>
-              <w:t>”</w:t>
-            </w:r>
-            <w:r>
-              <w:t>.</w:t>
+              <w:t>il giorno e l’ora in cui vorrebbe che avvenisse la visita.</w:t>
             </w:r>
           </w:p>
         </w:tc>
@@ -971,19 +967,14 @@
             <w:pPr>
               <w:spacing w:after="0" w:line="240" w:lineRule="auto"/>
             </w:pPr>
-            <w:proofErr w:type="gramStart"/>
             <w:r>
               <w:t xml:space="preserve">Mostra </w:t>
             </w:r>
-            <w:r>
-              <w:t xml:space="preserve"> </w:t>
-            </w:r>
             <w:proofErr w:type="spellStart"/>
             <w:r>
               <w:t>Mock</w:t>
             </w:r>
             <w:proofErr w:type="spellEnd"/>
-            <w:proofErr w:type="gramEnd"/>
             <w:r>
               <w:t>-up</w:t>
             </w:r>
@@ -992,26 +983,30 @@
             </w:r>
             <w:proofErr w:type="spellStart"/>
             <w:r>
-              <w:t>HouseVisit</w:t>
-            </w:r>
-            <w:r>
-              <w:t>Success</w:t>
+              <w:t>HouseVisitActivated</w:t>
             </w:r>
             <w:proofErr w:type="spellEnd"/>
             <w:r>
-              <w:t xml:space="preserve"> </w:t>
-            </w:r>
-            <w:r>
-              <w:t>con un</w:t>
-            </w:r>
-            <w:r>
-              <w:t>a</w:t>
-            </w:r>
-            <w:r>
-              <w:t xml:space="preserve"> </w:t>
-            </w:r>
-            <w:r>
-              <w:t>notifica di avvenuta richiesta della prenotazione (schermata di successo)</w:t>
+              <w:t xml:space="preserve">, che </w:t>
+            </w:r>
+            <w:r>
+              <w:t xml:space="preserve">mostra il </w:t>
+            </w:r>
+            <w:proofErr w:type="spellStart"/>
+            <w:r>
+              <w:t>form</w:t>
+            </w:r>
+            <w:proofErr w:type="spellEnd"/>
+            <w:r>
+              <w:t xml:space="preserve"> per la prenotazione con il bottone “</w:t>
+            </w:r>
+            <w:proofErr w:type="spellStart"/>
+            <w:r>
+              <w:t>Confirm</w:t>
+            </w:r>
+            <w:proofErr w:type="spellEnd"/>
+            <w:r>
+              <w:t>” attivato</w:t>
             </w:r>
             <w:r>
               <w:t>.</w:t>
@@ -1026,22 +1021,17 @@
         <w:tc>
           <w:tcPr>
             <w:tcW w:w="1755" w:type="dxa"/>
-            <w:tcBorders>
-              <w:top w:val="single" w:sz="8" w:space="0" w:color="000000"/>
-              <w:left w:val="single" w:sz="8" w:space="0" w:color="000000"/>
-              <w:bottom w:val="single" w:sz="8" w:space="0" w:color="000000"/>
-              <w:right w:val="single" w:sz="8" w:space="0" w:color="000000"/>
-            </w:tcBorders>
-            <w:shd w:val="clear" w:color="auto" w:fill="auto"/>
+            <w:vMerge/>
+            <w:tcBorders>
+              <w:left w:val="single" w:sz="8" w:space="0" w:color="000000"/>
+              <w:right w:val="single" w:sz="8" w:space="0" w:color="000000"/>
+            </w:tcBorders>
             <w:vAlign w:val="center"/>
           </w:tcPr>
           <w:p>
             <w:pPr>
               <w:spacing w:after="0" w:line="240" w:lineRule="auto"/>
             </w:pPr>
-            <w:r>
-              <w:t>EXTENSIONS</w:t>
-            </w:r>
           </w:p>
         </w:tc>
         <w:tc>
@@ -1074,7 +1064,7 @@
                 <w:i/>
                 <w:iCs/>
               </w:rPr>
-              <w:t xml:space="preserve">Step </w:t>
+              <w:t>5</w:t>
             </w:r>
           </w:p>
         </w:tc>
@@ -1098,27 +1088,21 @@
           <w:p>
             <w:pPr>
               <w:spacing w:after="0" w:line="240" w:lineRule="auto"/>
-              <w:rPr>
-                <w:b/>
-                <w:bCs/>
-              </w:rPr>
-            </w:pPr>
-            <w:r>
-              <w:rPr>
-                <w:b/>
-                <w:bCs/>
-              </w:rPr>
-              <w:t>Attore Utente autenticato</w:t>
-            </w:r>
-          </w:p>
-          <w:p>
-            <w:pPr>
-              <w:spacing w:after="0" w:line="240" w:lineRule="auto"/>
-              <w:rPr>
-                <w:b/>
-                <w:bCs/>
-              </w:rPr>
-            </w:pPr>
+            </w:pPr>
+            <w:r>
+              <w:t>Clicca “</w:t>
+            </w:r>
+            <w:proofErr w:type="spellStart"/>
+            <w:r>
+              <w:t>Confirm</w:t>
+            </w:r>
+            <w:proofErr w:type="spellEnd"/>
+            <w:r>
+              <w:t>”</w:t>
+            </w:r>
+            <w:r>
+              <w:t>.</w:t>
+            </w:r>
           </w:p>
         </w:tc>
         <w:tc>
@@ -1141,18 +1125,7 @@
           <w:p>
             <w:pPr>
               <w:spacing w:after="0" w:line="240" w:lineRule="auto"/>
-              <w:rPr>
-                <w:b/>
-                <w:bCs/>
-              </w:rPr>
-            </w:pPr>
-            <w:r>
-              <w:rPr>
-                <w:b/>
-                <w:bCs/>
-              </w:rPr>
-              <w:t xml:space="preserve">Sistema </w:t>
-            </w:r>
+            </w:pPr>
           </w:p>
         </w:tc>
       </w:tr>
@@ -1163,10 +1136,9 @@
         <w:tc>
           <w:tcPr>
             <w:tcW w:w="1755" w:type="dxa"/>
-            <w:tcBorders>
-              <w:top w:val="single" w:sz="8" w:space="0" w:color="000000"/>
-              <w:left w:val="single" w:sz="8" w:space="0" w:color="000000"/>
-              <w:bottom w:val="single" w:sz="8" w:space="0" w:color="000000"/>
+            <w:vMerge/>
+            <w:tcBorders>
+              <w:left w:val="single" w:sz="8" w:space="0" w:color="000000"/>
               <w:right w:val="single" w:sz="8" w:space="0" w:color="000000"/>
             </w:tcBorders>
             <w:vAlign w:val="center"/>
@@ -1175,15 +1147,6 @@
             <w:pPr>
               <w:spacing w:after="0" w:line="240" w:lineRule="auto"/>
             </w:pPr>
-            <w:r>
-              <w:t xml:space="preserve">L’utente </w:t>
-            </w:r>
-            <w:r>
-              <w:t>non inserisce l’ora, la data o entrambi</w:t>
-            </w:r>
-            <w:r>
-              <w:t>.</w:t>
-            </w:r>
           </w:p>
         </w:tc>
         <w:tc>
@@ -1216,7 +1179,7 @@
                 <w:i/>
                 <w:iCs/>
               </w:rPr>
-              <w:t xml:space="preserve">3.a </w:t>
+              <w:t>6</w:t>
             </w:r>
           </w:p>
         </w:tc>
@@ -1263,10 +1226,6 @@
           <w:p>
             <w:pPr>
               <w:spacing w:after="0" w:line="240" w:lineRule="auto"/>
-              <w:rPr>
-                <w:i/>
-                <w:iCs/>
-              </w:rPr>
             </w:pPr>
             <w:proofErr w:type="gramStart"/>
             <w:r>
@@ -1289,17 +1248,20 @@
             </w:r>
             <w:proofErr w:type="spellStart"/>
             <w:r>
-              <w:t>HouseVisit</w:t>
-            </w:r>
-            <w:r>
-              <w:t>Fail</w:t>
+              <w:t>HouseVisitSuccess</w:t>
             </w:r>
             <w:proofErr w:type="spellEnd"/>
             <w:r>
-              <w:t xml:space="preserve"> con un messaggio che comunica l’assenza </w:t>
-            </w:r>
-            <w:r>
-              <w:t>dei dati richiesti per la prenotazione</w:t>
+              <w:t xml:space="preserve"> con un</w:t>
+            </w:r>
+            <w:r>
+              <w:t>a</w:t>
+            </w:r>
+            <w:r>
+              <w:t xml:space="preserve"> </w:t>
+            </w:r>
+            <w:r>
+              <w:t>notifica di avvenuta richiesta della prenotazione (schermata di successo)</w:t>
             </w:r>
             <w:r>
               <w:t>.</w:t>
@@ -1320,12 +1282,16 @@
               <w:bottom w:val="single" w:sz="8" w:space="0" w:color="000000"/>
               <w:right w:val="single" w:sz="8" w:space="0" w:color="000000"/>
             </w:tcBorders>
+            <w:shd w:val="clear" w:color="auto" w:fill="auto"/>
             <w:vAlign w:val="center"/>
           </w:tcPr>
           <w:p>
             <w:pPr>
               <w:spacing w:after="0" w:line="240" w:lineRule="auto"/>
             </w:pPr>
+            <w:r>
+              <w:t>EXTENSIONS</w:t>
+            </w:r>
           </w:p>
         </w:tc>
         <w:tc>
@@ -1358,7 +1324,7 @@
                 <w:i/>
                 <w:iCs/>
               </w:rPr>
-              <w:t>4.a</w:t>
+              <w:t xml:space="preserve">Step </w:t>
             </w:r>
           </w:p>
         </w:tc>
@@ -1382,13 +1348,27 @@
           <w:p>
             <w:pPr>
               <w:spacing w:after="0" w:line="240" w:lineRule="auto"/>
-            </w:pPr>
-            <w:r>
-              <w:t xml:space="preserve">Clicca l’icona “X” </w:t>
-            </w:r>
-            <w:r>
-              <w:t>sulla notifica comparsa.</w:t>
-            </w:r>
+              <w:rPr>
+                <w:b/>
+                <w:bCs/>
+              </w:rPr>
+            </w:pPr>
+            <w:r>
+              <w:rPr>
+                <w:b/>
+                <w:bCs/>
+              </w:rPr>
+              <w:t>Attore Utente autenticato</w:t>
+            </w:r>
+          </w:p>
+          <w:p>
+            <w:pPr>
+              <w:spacing w:after="0" w:line="240" w:lineRule="auto"/>
+              <w:rPr>
+                <w:b/>
+                <w:bCs/>
+              </w:rPr>
+            </w:pPr>
           </w:p>
         </w:tc>
         <w:tc>
@@ -1412,10 +1392,17 @@
             <w:pPr>
               <w:spacing w:after="0" w:line="240" w:lineRule="auto"/>
               <w:rPr>
-                <w:i/>
-                <w:iCs/>
-              </w:rPr>
-            </w:pPr>
+                <w:b/>
+                <w:bCs/>
+              </w:rPr>
+            </w:pPr>
+            <w:r>
+              <w:rPr>
+                <w:b/>
+                <w:bCs/>
+              </w:rPr>
+              <w:t xml:space="preserve">Sistema </w:t>
+            </w:r>
           </w:p>
         </w:tc>
       </w:tr>
@@ -1438,6 +1425,15 @@
             <w:pPr>
               <w:spacing w:after="0" w:line="240" w:lineRule="auto"/>
             </w:pPr>
+            <w:r>
+              <w:t xml:space="preserve">L’utente </w:t>
+            </w:r>
+            <w:r>
+              <w:t>non inserisce l’ora, la data o entrambi</w:t>
+            </w:r>
+            <w:r>
+              <w:t>.</w:t>
+            </w:r>
           </w:p>
         </w:tc>
         <w:tc>
@@ -1470,7 +1466,14 @@
                 <w:i/>
                 <w:iCs/>
               </w:rPr>
-              <w:t>5.a</w:t>
+              <w:t>5</w:t>
+            </w:r>
+            <w:r>
+              <w:rPr>
+                <w:i/>
+                <w:iCs/>
+              </w:rPr>
+              <w:t xml:space="preserve">.a </w:t>
             </w:r>
           </w:p>
         </w:tc>
@@ -1495,50 +1498,66 @@
             <w:pPr>
               <w:spacing w:after="0" w:line="240" w:lineRule="auto"/>
             </w:pPr>
-            <w:r>
-              <w:t xml:space="preserve">Inserisce </w:t>
-            </w:r>
-            <w:r>
-              <w:t>i dati mancanti e clicca “</w:t>
+          </w:p>
+        </w:tc>
+        <w:tc>
+          <w:tcPr>
+            <w:tcW w:w="3766" w:type="dxa"/>
+            <w:tcBorders>
+              <w:top w:val="single" w:sz="8" w:space="0" w:color="000000"/>
+              <w:left w:val="single" w:sz="8" w:space="0" w:color="000000"/>
+              <w:bottom w:val="single" w:sz="8" w:space="0" w:color="000000"/>
+              <w:right w:val="single" w:sz="8" w:space="0" w:color="000000"/>
+            </w:tcBorders>
+            <w:shd w:val="clear" w:color="auto" w:fill="auto"/>
+            <w:tcMar>
+              <w:top w:w="72" w:type="dxa"/>
+              <w:left w:w="144" w:type="dxa"/>
+              <w:bottom w:w="72" w:type="dxa"/>
+              <w:right w:w="144" w:type="dxa"/>
+            </w:tcMar>
+          </w:tcPr>
+          <w:p>
+            <w:pPr>
+              <w:spacing w:after="0" w:line="240" w:lineRule="auto"/>
+              <w:rPr>
+                <w:i/>
+                <w:iCs/>
+              </w:rPr>
+            </w:pPr>
+            <w:proofErr w:type="gramStart"/>
+            <w:r>
+              <w:t xml:space="preserve">Mostra </w:t>
+            </w:r>
+            <w:r>
+              <w:t xml:space="preserve"> </w:t>
             </w:r>
             <w:proofErr w:type="spellStart"/>
             <w:r>
-              <w:t>Confirm</w:t>
+              <w:t>Mock</w:t>
             </w:r>
             <w:proofErr w:type="spellEnd"/>
-            <w:r>
-              <w:t>”</w:t>
+            <w:proofErr w:type="gramEnd"/>
+            <w:r>
+              <w:t>-up</w:t>
+            </w:r>
+            <w:r>
+              <w:t>-</w:t>
+            </w:r>
+            <w:proofErr w:type="spellStart"/>
+            <w:r>
+              <w:t>HouseVisitFail</w:t>
+            </w:r>
+            <w:proofErr w:type="spellEnd"/>
+            <w:r>
+              <w:t xml:space="preserve"> con un messaggio che comunica l’assenza </w:t>
+            </w:r>
+            <w:r>
+              <w:t>dei dati richiesti per la prenotazione</w:t>
             </w:r>
             <w:r>
               <w:t>.</w:t>
             </w:r>
-          </w:p>
-        </w:tc>
-        <w:tc>
-          <w:tcPr>
-            <w:tcW w:w="3766" w:type="dxa"/>
-            <w:tcBorders>
-              <w:top w:val="single" w:sz="8" w:space="0" w:color="000000"/>
-              <w:left w:val="single" w:sz="8" w:space="0" w:color="000000"/>
-              <w:bottom w:val="single" w:sz="8" w:space="0" w:color="000000"/>
-              <w:right w:val="single" w:sz="8" w:space="0" w:color="000000"/>
-            </w:tcBorders>
-            <w:shd w:val="clear" w:color="auto" w:fill="auto"/>
-            <w:tcMar>
-              <w:top w:w="72" w:type="dxa"/>
-              <w:left w:w="144" w:type="dxa"/>
-              <w:bottom w:w="72" w:type="dxa"/>
-              <w:right w:w="144" w:type="dxa"/>
-            </w:tcMar>
-          </w:tcPr>
-          <w:p>
-            <w:pPr>
-              <w:spacing w:after="0" w:line="240" w:lineRule="auto"/>
-              <w:rPr>
-                <w:i/>
-                <w:iCs/>
-              </w:rPr>
-            </w:pPr>
           </w:p>
         </w:tc>
       </w:tr>
@@ -1593,7 +1612,14 @@
                 <w:i/>
                 <w:iCs/>
               </w:rPr>
-              <w:t>6.a</w:t>
+              <w:t>6</w:t>
+            </w:r>
+            <w:r>
+              <w:rPr>
+                <w:i/>
+                <w:iCs/>
+              </w:rPr>
+              <w:t>.a</w:t>
             </w:r>
           </w:p>
         </w:tc>
@@ -1618,6 +1644,12 @@
             <w:pPr>
               <w:spacing w:after="0" w:line="240" w:lineRule="auto"/>
             </w:pPr>
+            <w:r>
+              <w:t xml:space="preserve">Clicca l’icona “X” </w:t>
+            </w:r>
+            <w:r>
+              <w:t>sulla notifica comparsa.</w:t>
+            </w:r>
           </w:p>
         </w:tc>
         <w:tc>
@@ -1645,45 +1677,6 @@
                 <w:iCs/>
               </w:rPr>
             </w:pPr>
-            <w:r>
-              <w:rPr>
-                <w:i/>
-                <w:iCs/>
-              </w:rPr>
-              <w:t xml:space="preserve">Riprende da passo </w:t>
-            </w:r>
-            <w:proofErr w:type="gramStart"/>
-            <w:r>
-              <w:rPr>
-                <w:i/>
-                <w:iCs/>
-              </w:rPr>
-              <w:t>4</w:t>
-            </w:r>
-            <w:proofErr w:type="gramEnd"/>
-            <w:r>
-              <w:rPr>
-                <w:i/>
-                <w:iCs/>
-              </w:rPr>
-              <w:t xml:space="preserve"> di </w:t>
-            </w:r>
-            <w:proofErr w:type="spellStart"/>
-            <w:r>
-              <w:rPr>
-                <w:i/>
-                <w:iCs/>
-              </w:rPr>
-              <w:t>main</w:t>
-            </w:r>
-            <w:proofErr w:type="spellEnd"/>
-            <w:r>
-              <w:rPr>
-                <w:i/>
-                <w:iCs/>
-              </w:rPr>
-              <w:t xml:space="preserve"> scenario.</w:t>
-            </w:r>
           </w:p>
         </w:tc>
       </w:tr>
@@ -1706,94 +1699,86 @@
             <w:pPr>
               <w:spacing w:after="0" w:line="240" w:lineRule="auto"/>
             </w:pPr>
-            <w:r>
-              <w:t>L’utente preme l’icona “</w:t>
-            </w:r>
-            <w:r>
-              <w:t>X</w:t>
-            </w:r>
-            <w:r>
-              <w:t xml:space="preserve">” </w:t>
-            </w:r>
-            <w:r>
-              <w:t xml:space="preserve">sul </w:t>
+          </w:p>
+        </w:tc>
+        <w:tc>
+          <w:tcPr>
+            <w:tcW w:w="945" w:type="dxa"/>
+            <w:tcBorders>
+              <w:top w:val="single" w:sz="8" w:space="0" w:color="000000"/>
+              <w:left w:val="single" w:sz="8" w:space="0" w:color="000000"/>
+              <w:bottom w:val="single" w:sz="8" w:space="0" w:color="000000"/>
+              <w:right w:val="single" w:sz="8" w:space="0" w:color="000000"/>
+            </w:tcBorders>
+            <w:shd w:val="clear" w:color="auto" w:fill="auto"/>
+            <w:tcMar>
+              <w:top w:w="72" w:type="dxa"/>
+              <w:left w:w="144" w:type="dxa"/>
+              <w:bottom w:w="72" w:type="dxa"/>
+              <w:right w:w="144" w:type="dxa"/>
+            </w:tcMar>
+          </w:tcPr>
+          <w:p>
+            <w:pPr>
+              <w:spacing w:after="0" w:line="240" w:lineRule="auto"/>
+              <w:rPr>
+                <w:i/>
+                <w:iCs/>
+              </w:rPr>
+            </w:pPr>
+            <w:r>
+              <w:rPr>
+                <w:i/>
+                <w:iCs/>
+              </w:rPr>
+              <w:t>6</w:t>
+            </w:r>
+            <w:r>
+              <w:rPr>
+                <w:i/>
+                <w:iCs/>
+              </w:rPr>
+              <w:t>.a</w:t>
+            </w:r>
+          </w:p>
+        </w:tc>
+        <w:tc>
+          <w:tcPr>
+            <w:tcW w:w="3459" w:type="dxa"/>
+            <w:tcBorders>
+              <w:top w:val="single" w:sz="8" w:space="0" w:color="000000"/>
+              <w:left w:val="single" w:sz="8" w:space="0" w:color="000000"/>
+              <w:bottom w:val="single" w:sz="8" w:space="0" w:color="000000"/>
+              <w:right w:val="single" w:sz="8" w:space="0" w:color="000000"/>
+            </w:tcBorders>
+            <w:shd w:val="clear" w:color="auto" w:fill="auto"/>
+            <w:tcMar>
+              <w:top w:w="72" w:type="dxa"/>
+              <w:left w:w="144" w:type="dxa"/>
+              <w:bottom w:w="72" w:type="dxa"/>
+              <w:right w:w="144" w:type="dxa"/>
+            </w:tcMar>
+          </w:tcPr>
+          <w:p>
+            <w:pPr>
+              <w:spacing w:after="0" w:line="240" w:lineRule="auto"/>
+            </w:pPr>
+            <w:r>
+              <w:t xml:space="preserve">Inserisce </w:t>
+            </w:r>
+            <w:r>
+              <w:t>i dati mancanti e clicca “</w:t>
             </w:r>
             <w:proofErr w:type="spellStart"/>
             <w:r>
-              <w:t>form</w:t>
+              <w:t>Confirm</w:t>
             </w:r>
             <w:proofErr w:type="spellEnd"/>
             <w:r>
-              <w:t xml:space="preserve"> per la richiesta della visita</w:t>
-            </w:r>
-          </w:p>
-        </w:tc>
-        <w:tc>
-          <w:tcPr>
-            <w:tcW w:w="945" w:type="dxa"/>
-            <w:tcBorders>
-              <w:top w:val="single" w:sz="8" w:space="0" w:color="000000"/>
-              <w:left w:val="single" w:sz="8" w:space="0" w:color="000000"/>
-              <w:bottom w:val="single" w:sz="8" w:space="0" w:color="000000"/>
-              <w:right w:val="single" w:sz="8" w:space="0" w:color="000000"/>
-            </w:tcBorders>
-            <w:shd w:val="clear" w:color="auto" w:fill="auto"/>
-            <w:tcMar>
-              <w:top w:w="72" w:type="dxa"/>
-              <w:left w:w="144" w:type="dxa"/>
-              <w:bottom w:w="72" w:type="dxa"/>
-              <w:right w:w="144" w:type="dxa"/>
-            </w:tcMar>
-          </w:tcPr>
-          <w:p>
-            <w:pPr>
-              <w:spacing w:after="0" w:line="240" w:lineRule="auto"/>
-              <w:rPr>
-                <w:i/>
-                <w:iCs/>
-              </w:rPr>
-            </w:pPr>
-            <w:r>
-              <w:rPr>
-                <w:i/>
-                <w:iCs/>
-              </w:rPr>
-              <w:t>3.b</w:t>
-            </w:r>
-          </w:p>
-        </w:tc>
-        <w:tc>
-          <w:tcPr>
-            <w:tcW w:w="3459" w:type="dxa"/>
-            <w:tcBorders>
-              <w:top w:val="single" w:sz="8" w:space="0" w:color="000000"/>
-              <w:left w:val="single" w:sz="8" w:space="0" w:color="000000"/>
-              <w:bottom w:val="single" w:sz="8" w:space="0" w:color="000000"/>
-              <w:right w:val="single" w:sz="8" w:space="0" w:color="000000"/>
-            </w:tcBorders>
-            <w:shd w:val="clear" w:color="auto" w:fill="auto"/>
-            <w:tcMar>
-              <w:top w:w="72" w:type="dxa"/>
-              <w:left w:w="144" w:type="dxa"/>
-              <w:bottom w:w="72" w:type="dxa"/>
-              <w:right w:w="144" w:type="dxa"/>
-            </w:tcMar>
-          </w:tcPr>
-          <w:p>
-            <w:pPr>
-              <w:spacing w:after="0" w:line="240" w:lineRule="auto"/>
-            </w:pPr>
-            <w:r>
-              <w:t>Preme l’icona “</w:t>
-            </w:r>
-            <w:r>
-              <w:t>X</w:t>
-            </w:r>
-            <w:r>
               <w:t>”</w:t>
             </w:r>
             <w:r>
-              <w:t xml:space="preserve"> </w:t>
+              <w:t>.</w:t>
             </w:r>
           </w:p>
         </w:tc>
@@ -1876,7 +1861,320 @@
                 <w:i/>
                 <w:iCs/>
               </w:rPr>
-              <w:t>4.b</w:t>
+              <w:t>7</w:t>
+            </w:r>
+            <w:r>
+              <w:rPr>
+                <w:i/>
+                <w:iCs/>
+              </w:rPr>
+              <w:t>.a</w:t>
+            </w:r>
+          </w:p>
+        </w:tc>
+        <w:tc>
+          <w:tcPr>
+            <w:tcW w:w="3459" w:type="dxa"/>
+            <w:tcBorders>
+              <w:top w:val="single" w:sz="8" w:space="0" w:color="000000"/>
+              <w:left w:val="single" w:sz="8" w:space="0" w:color="000000"/>
+              <w:bottom w:val="single" w:sz="8" w:space="0" w:color="000000"/>
+              <w:right w:val="single" w:sz="8" w:space="0" w:color="000000"/>
+            </w:tcBorders>
+            <w:shd w:val="clear" w:color="auto" w:fill="auto"/>
+            <w:tcMar>
+              <w:top w:w="72" w:type="dxa"/>
+              <w:left w:w="144" w:type="dxa"/>
+              <w:bottom w:w="72" w:type="dxa"/>
+              <w:right w:w="144" w:type="dxa"/>
+            </w:tcMar>
+          </w:tcPr>
+          <w:p>
+            <w:pPr>
+              <w:spacing w:after="0" w:line="240" w:lineRule="auto"/>
+            </w:pPr>
+          </w:p>
+        </w:tc>
+        <w:tc>
+          <w:tcPr>
+            <w:tcW w:w="3766" w:type="dxa"/>
+            <w:tcBorders>
+              <w:top w:val="single" w:sz="8" w:space="0" w:color="000000"/>
+              <w:left w:val="single" w:sz="8" w:space="0" w:color="000000"/>
+              <w:bottom w:val="single" w:sz="8" w:space="0" w:color="000000"/>
+              <w:right w:val="single" w:sz="8" w:space="0" w:color="000000"/>
+            </w:tcBorders>
+            <w:shd w:val="clear" w:color="auto" w:fill="auto"/>
+            <w:tcMar>
+              <w:top w:w="72" w:type="dxa"/>
+              <w:left w:w="144" w:type="dxa"/>
+              <w:bottom w:w="72" w:type="dxa"/>
+              <w:right w:w="144" w:type="dxa"/>
+            </w:tcMar>
+          </w:tcPr>
+          <w:p>
+            <w:pPr>
+              <w:spacing w:after="0" w:line="240" w:lineRule="auto"/>
+              <w:rPr>
+                <w:i/>
+                <w:iCs/>
+              </w:rPr>
+            </w:pPr>
+            <w:r>
+              <w:rPr>
+                <w:i/>
+                <w:iCs/>
+              </w:rPr>
+              <w:t xml:space="preserve">Riprende da passo </w:t>
+            </w:r>
+            <w:proofErr w:type="gramStart"/>
+            <w:r>
+              <w:rPr>
+                <w:i/>
+                <w:iCs/>
+              </w:rPr>
+              <w:t>4</w:t>
+            </w:r>
+            <w:proofErr w:type="gramEnd"/>
+            <w:r>
+              <w:rPr>
+                <w:i/>
+                <w:iCs/>
+              </w:rPr>
+              <w:t xml:space="preserve"> di </w:t>
+            </w:r>
+            <w:proofErr w:type="spellStart"/>
+            <w:r>
+              <w:rPr>
+                <w:i/>
+                <w:iCs/>
+              </w:rPr>
+              <w:t>main</w:t>
+            </w:r>
+            <w:proofErr w:type="spellEnd"/>
+            <w:r>
+              <w:rPr>
+                <w:i/>
+                <w:iCs/>
+              </w:rPr>
+              <w:t xml:space="preserve"> scenario.</w:t>
+            </w:r>
+          </w:p>
+        </w:tc>
+      </w:tr>
+      <w:tr>
+        <w:trPr>
+          <w:trHeight w:val="408"/>
+        </w:trPr>
+        <w:tc>
+          <w:tcPr>
+            <w:tcW w:w="1755" w:type="dxa"/>
+            <w:tcBorders>
+              <w:top w:val="single" w:sz="8" w:space="0" w:color="000000"/>
+              <w:left w:val="single" w:sz="8" w:space="0" w:color="000000"/>
+              <w:bottom w:val="single" w:sz="8" w:space="0" w:color="000000"/>
+              <w:right w:val="single" w:sz="8" w:space="0" w:color="000000"/>
+            </w:tcBorders>
+            <w:vAlign w:val="center"/>
+          </w:tcPr>
+          <w:p>
+            <w:pPr>
+              <w:spacing w:after="0" w:line="240" w:lineRule="auto"/>
+            </w:pPr>
+            <w:r>
+              <w:t>L’utente preme l’icona “</w:t>
+            </w:r>
+            <w:r>
+              <w:t>X</w:t>
+            </w:r>
+            <w:r>
+              <w:t xml:space="preserve">” </w:t>
+            </w:r>
+            <w:r>
+              <w:t xml:space="preserve">sul </w:t>
+            </w:r>
+            <w:proofErr w:type="spellStart"/>
+            <w:r>
+              <w:t>form</w:t>
+            </w:r>
+            <w:proofErr w:type="spellEnd"/>
+            <w:r>
+              <w:t xml:space="preserve"> per la richiesta della visita</w:t>
+            </w:r>
+          </w:p>
+        </w:tc>
+        <w:tc>
+          <w:tcPr>
+            <w:tcW w:w="945" w:type="dxa"/>
+            <w:tcBorders>
+              <w:top w:val="single" w:sz="8" w:space="0" w:color="000000"/>
+              <w:left w:val="single" w:sz="8" w:space="0" w:color="000000"/>
+              <w:bottom w:val="single" w:sz="8" w:space="0" w:color="000000"/>
+              <w:right w:val="single" w:sz="8" w:space="0" w:color="000000"/>
+            </w:tcBorders>
+            <w:shd w:val="clear" w:color="auto" w:fill="auto"/>
+            <w:tcMar>
+              <w:top w:w="72" w:type="dxa"/>
+              <w:left w:w="144" w:type="dxa"/>
+              <w:bottom w:w="72" w:type="dxa"/>
+              <w:right w:w="144" w:type="dxa"/>
+            </w:tcMar>
+          </w:tcPr>
+          <w:p>
+            <w:pPr>
+              <w:spacing w:after="0" w:line="240" w:lineRule="auto"/>
+              <w:rPr>
+                <w:i/>
+                <w:iCs/>
+              </w:rPr>
+            </w:pPr>
+            <w:r>
+              <w:rPr>
+                <w:i/>
+                <w:iCs/>
+              </w:rPr>
+              <w:t xml:space="preserve">Tra gli step 2 e 4 compresi del </w:t>
+            </w:r>
+            <w:proofErr w:type="spellStart"/>
+            <w:r>
+              <w:rPr>
+                <w:i/>
+                <w:iCs/>
+              </w:rPr>
+              <w:t>main</w:t>
+            </w:r>
+            <w:proofErr w:type="spellEnd"/>
+            <w:r>
+              <w:rPr>
+                <w:i/>
+                <w:iCs/>
+              </w:rPr>
+              <w:t xml:space="preserve"> scenario</w:t>
+            </w:r>
+          </w:p>
+        </w:tc>
+        <w:tc>
+          <w:tcPr>
+            <w:tcW w:w="3459" w:type="dxa"/>
+            <w:tcBorders>
+              <w:top w:val="single" w:sz="8" w:space="0" w:color="000000"/>
+              <w:left w:val="single" w:sz="8" w:space="0" w:color="000000"/>
+              <w:bottom w:val="single" w:sz="8" w:space="0" w:color="000000"/>
+              <w:right w:val="single" w:sz="8" w:space="0" w:color="000000"/>
+            </w:tcBorders>
+            <w:shd w:val="clear" w:color="auto" w:fill="auto"/>
+            <w:tcMar>
+              <w:top w:w="72" w:type="dxa"/>
+              <w:left w:w="144" w:type="dxa"/>
+              <w:bottom w:w="72" w:type="dxa"/>
+              <w:right w:w="144" w:type="dxa"/>
+            </w:tcMar>
+          </w:tcPr>
+          <w:p>
+            <w:pPr>
+              <w:spacing w:after="0" w:line="240" w:lineRule="auto"/>
+            </w:pPr>
+            <w:r>
+              <w:t>Preme l’icona “</w:t>
+            </w:r>
+            <w:r>
+              <w:t>X</w:t>
+            </w:r>
+            <w:r>
+              <w:t>”</w:t>
+            </w:r>
+            <w:r>
+              <w:t xml:space="preserve"> </w:t>
+            </w:r>
+          </w:p>
+        </w:tc>
+        <w:tc>
+          <w:tcPr>
+            <w:tcW w:w="3766" w:type="dxa"/>
+            <w:tcBorders>
+              <w:top w:val="single" w:sz="8" w:space="0" w:color="000000"/>
+              <w:left w:val="single" w:sz="8" w:space="0" w:color="000000"/>
+              <w:bottom w:val="single" w:sz="8" w:space="0" w:color="000000"/>
+              <w:right w:val="single" w:sz="8" w:space="0" w:color="000000"/>
+            </w:tcBorders>
+            <w:shd w:val="clear" w:color="auto" w:fill="auto"/>
+            <w:tcMar>
+              <w:top w:w="72" w:type="dxa"/>
+              <w:left w:w="144" w:type="dxa"/>
+              <w:bottom w:w="72" w:type="dxa"/>
+              <w:right w:w="144" w:type="dxa"/>
+            </w:tcMar>
+          </w:tcPr>
+          <w:p>
+            <w:pPr>
+              <w:spacing w:after="0" w:line="240" w:lineRule="auto"/>
+              <w:rPr>
+                <w:i/>
+                <w:iCs/>
+              </w:rPr>
+            </w:pPr>
+          </w:p>
+        </w:tc>
+      </w:tr>
+      <w:tr>
+        <w:trPr>
+          <w:trHeight w:val="408"/>
+        </w:trPr>
+        <w:tc>
+          <w:tcPr>
+            <w:tcW w:w="1755" w:type="dxa"/>
+            <w:tcBorders>
+              <w:top w:val="single" w:sz="8" w:space="0" w:color="000000"/>
+              <w:left w:val="single" w:sz="8" w:space="0" w:color="000000"/>
+              <w:bottom w:val="single" w:sz="8" w:space="0" w:color="000000"/>
+              <w:right w:val="single" w:sz="8" w:space="0" w:color="000000"/>
+            </w:tcBorders>
+            <w:vAlign w:val="center"/>
+          </w:tcPr>
+          <w:p>
+            <w:pPr>
+              <w:spacing w:after="0" w:line="240" w:lineRule="auto"/>
+            </w:pPr>
+          </w:p>
+        </w:tc>
+        <w:tc>
+          <w:tcPr>
+            <w:tcW w:w="945" w:type="dxa"/>
+            <w:tcBorders>
+              <w:top w:val="single" w:sz="8" w:space="0" w:color="000000"/>
+              <w:left w:val="single" w:sz="8" w:space="0" w:color="000000"/>
+              <w:bottom w:val="single" w:sz="8" w:space="0" w:color="000000"/>
+              <w:right w:val="single" w:sz="8" w:space="0" w:color="000000"/>
+            </w:tcBorders>
+            <w:shd w:val="clear" w:color="auto" w:fill="auto"/>
+            <w:tcMar>
+              <w:top w:w="72" w:type="dxa"/>
+              <w:left w:w="144" w:type="dxa"/>
+              <w:bottom w:w="72" w:type="dxa"/>
+              <w:right w:w="144" w:type="dxa"/>
+            </w:tcMar>
+          </w:tcPr>
+          <w:p>
+            <w:pPr>
+              <w:spacing w:after="0" w:line="240" w:lineRule="auto"/>
+              <w:rPr>
+                <w:i/>
+                <w:iCs/>
+              </w:rPr>
+            </w:pPr>
+            <w:r>
+              <w:rPr>
+                <w:i/>
+                <w:iCs/>
+              </w:rPr>
+              <w:t>5</w:t>
+            </w:r>
+            <w:r>
+              <w:rPr>
+                <w:i/>
+                <w:iCs/>
+              </w:rPr>
+              <w:t>.b</w:t>
             </w:r>
           </w:p>
         </w:tc>
@@ -2598,7 +2896,7 @@
   <w:style w:type="paragraph" w:default="1" w:styleId="Normale">
     <w:name w:val="Normal"/>
     <w:qFormat/>
-    <w:rsid w:val="00B6491B"/>
+    <w:rsid w:val="00724A2F"/>
   </w:style>
   <w:style w:type="paragraph" w:styleId="Titolo1">
     <w:name w:val="heading 1"/>
@@ -3415,6 +3713,23 @@
 </file>
 
 <file path=customXml/item1.xml><?xml version="1.0" encoding="utf-8"?>
+<p:properties xmlns:p="http://schemas.microsoft.com/office/2006/metadata/properties" xmlns:xsi="http://www.w3.org/2001/XMLSchema-instance" xmlns:pc="http://schemas.microsoft.com/office/infopath/2007/PartnerControls">
+  <documentManagement>
+    <_activity xmlns="912680cd-1faf-44a6-8aaa-0aa100327aae" xsi:nil="true"/>
+  </documentManagement>
+</p:properties>
+</file>
+
+<file path=customXml/item2.xml><?xml version="1.0" encoding="utf-8"?>
+<?mso-contentType ?>
+<FormTemplates xmlns="http://schemas.microsoft.com/sharepoint/v3/contenttype/forms">
+  <Display>DocumentLibraryForm</Display>
+  <Edit>DocumentLibraryForm</Edit>
+  <New>DocumentLibraryForm</New>
+</FormTemplates>
+</file>
+
+<file path=customXml/item3.xml><?xml version="1.0" encoding="utf-8"?>
 <ct:contentTypeSchema xmlns:ct="http://schemas.microsoft.com/office/2006/metadata/contentType" xmlns:ma="http://schemas.microsoft.com/office/2006/metadata/properties/metaAttributes" ct:_="" ma:_="" ma:contentTypeName="Document" ma:contentTypeID="0x0101001F2240CB7211BB48964022A533E703CD" ma:contentTypeVersion="6" ma:contentTypeDescription="Create a new document." ma:contentTypeScope="" ma:versionID="6dd0564fe601979721a0cc67c52d4b8d">
   <xsd:schema xmlns:xsd="http://www.w3.org/2001/XMLSchema" xmlns:xs="http://www.w3.org/2001/XMLSchema" xmlns:p="http://schemas.microsoft.com/office/2006/metadata/properties" xmlns:ns3="912680cd-1faf-44a6-8aaa-0aa100327aae" targetNamespace="http://schemas.microsoft.com/office/2006/metadata/properties" ma:root="true" ma:fieldsID="752af88bc7f4f3d5a1ec708c29a61346" ns3:_="">
     <xsd:import namespace="912680cd-1faf-44a6-8aaa-0aa100327aae"/>
@@ -3570,24 +3885,31 @@
 </ct:contentTypeSchema>
 </file>
 
-<file path=customXml/item2.xml><?xml version="1.0" encoding="utf-8"?>
-<?mso-contentType ?>
-<FormTemplates xmlns="http://schemas.microsoft.com/sharepoint/v3/contenttype/forms">
-  <Display>DocumentLibraryForm</Display>
-  <Edit>DocumentLibraryForm</Edit>
-  <New>DocumentLibraryForm</New>
-</FormTemplates>
+<file path=customXml/itemProps1.xml><?xml version="1.0" encoding="utf-8"?>
+<ds:datastoreItem xmlns:ds="http://schemas.openxmlformats.org/officeDocument/2006/customXml" ds:itemID="{A2A8B27F-18CE-4686-81C7-8A55C4F75926}">
+  <ds:schemaRefs>
+    <ds:schemaRef ds:uri="http://purl.org/dc/terms/"/>
+    <ds:schemaRef ds:uri="http://purl.org/dc/elements/1.1/"/>
+    <ds:schemaRef ds:uri="http://www.w3.org/XML/1998/namespace"/>
+    <ds:schemaRef ds:uri="912680cd-1faf-44a6-8aaa-0aa100327aae"/>
+    <ds:schemaRef ds:uri="http://purl.org/dc/dcmitype/"/>
+    <ds:schemaRef ds:uri="http://schemas.microsoft.com/office/2006/documentManagement/types"/>
+    <ds:schemaRef ds:uri="http://schemas.openxmlformats.org/package/2006/metadata/core-properties"/>
+    <ds:schemaRef ds:uri="http://schemas.microsoft.com/office/infopath/2007/PartnerControls"/>
+    <ds:schemaRef ds:uri="http://schemas.microsoft.com/office/2006/metadata/properties"/>
+  </ds:schemaRefs>
+</ds:datastoreItem>
 </file>
 
-<file path=customXml/item3.xml><?xml version="1.0" encoding="utf-8"?>
-<p:properties xmlns:p="http://schemas.microsoft.com/office/2006/metadata/properties" xmlns:xsi="http://www.w3.org/2001/XMLSchema-instance" xmlns:pc="http://schemas.microsoft.com/office/infopath/2007/PartnerControls">
-  <documentManagement>
-    <_activity xmlns="912680cd-1faf-44a6-8aaa-0aa100327aae" xsi:nil="true"/>
-  </documentManagement>
-</p:properties>
+<file path=customXml/itemProps2.xml><?xml version="1.0" encoding="utf-8"?>
+<ds:datastoreItem xmlns:ds="http://schemas.openxmlformats.org/officeDocument/2006/customXml" ds:itemID="{9DFCA00B-206F-44B3-AC04-5C344B4FFE4D}">
+  <ds:schemaRefs>
+    <ds:schemaRef ds:uri="http://schemas.microsoft.com/sharepoint/v3/contenttype/forms"/>
+  </ds:schemaRefs>
+</ds:datastoreItem>
 </file>
 
-<file path=customXml/itemProps1.xml><?xml version="1.0" encoding="utf-8"?>
+<file path=customXml/itemProps3.xml><?xml version="1.0" encoding="utf-8"?>
 <ds:datastoreItem xmlns:ds="http://schemas.openxmlformats.org/officeDocument/2006/customXml" ds:itemID="{0A4B502E-1A2D-441C-8FB3-E1A460AF9158}">
   <ds:schemaRefs>
     <ds:schemaRef ds:uri="http://schemas.microsoft.com/office/2006/metadata/contentType"/>
@@ -3603,28 +3925,4 @@
     <ds:schemaRef ds:uri="http://schemas.microsoft.com/internal/obd"/>
   </ds:schemaRefs>
 </ds:datastoreItem>
-</file>
-
-<file path=customXml/itemProps2.xml><?xml version="1.0" encoding="utf-8"?>
-<ds:datastoreItem xmlns:ds="http://schemas.openxmlformats.org/officeDocument/2006/customXml" ds:itemID="{9DFCA00B-206F-44B3-AC04-5C344B4FFE4D}">
-  <ds:schemaRefs>
-    <ds:schemaRef ds:uri="http://schemas.microsoft.com/sharepoint/v3/contenttype/forms"/>
-  </ds:schemaRefs>
-</ds:datastoreItem>
-</file>
-
-<file path=customXml/itemProps3.xml><?xml version="1.0" encoding="utf-8"?>
-<ds:datastoreItem xmlns:ds="http://schemas.openxmlformats.org/officeDocument/2006/customXml" ds:itemID="{A2A8B27F-18CE-4686-81C7-8A55C4F75926}">
-  <ds:schemaRefs>
-    <ds:schemaRef ds:uri="http://schemas.microsoft.com/office/2006/metadata/properties"/>
-    <ds:schemaRef ds:uri="912680cd-1faf-44a6-8aaa-0aa100327aae"/>
-    <ds:schemaRef ds:uri="http://purl.org/dc/elements/1.1/"/>
-    <ds:schemaRef ds:uri="http://schemas.microsoft.com/office/2006/documentManagement/types"/>
-    <ds:schemaRef ds:uri="http://www.w3.org/XML/1998/namespace"/>
-    <ds:schemaRef ds:uri="http://purl.org/dc/dcmitype/"/>
-    <ds:schemaRef ds:uri="http://schemas.microsoft.com/office/infopath/2007/PartnerControls"/>
-    <ds:schemaRef ds:uri="http://schemas.openxmlformats.org/package/2006/metadata/core-properties"/>
-    <ds:schemaRef ds:uri="http://purl.org/dc/terms/"/>
-  </ds:schemaRefs>
-</ds:datastoreItem>
 </file>
</xml_diff>